<commit_message>
Fixing a bit of text and a Help tip
</commit_message>
<xml_diff>
--- a/src/Components/Tooltip/CorrTooltip.docx
+++ b/src/Components/Tooltip/CorrTooltip.docx
@@ -1,6 +1,6 @@
 
 <file path=word/document.xml><?xml version="1.0" encoding="utf-8"?>
-<w:document xmlns:wpc="http://schemas.microsoft.com/office/word/2010/wordprocessingCanvas" xmlns:mo="http://schemas.microsoft.com/office/mac/office/2008/main" xmlns:mc="http://schemas.openxmlformats.org/markup-compatibility/2006" xmlns:mv="urn:schemas-microsoft-com:mac:vml" xmlns:o="urn:schemas-microsoft-com:office:office" xmlns:r="http://schemas.openxmlformats.org/officeDocument/2006/relationships" xmlns:m="http://schemas.openxmlformats.org/officeDocument/2006/math" xmlns:v="urn:schemas-microsoft-com:vml" xmlns:wp14="http://schemas.microsoft.com/office/word/2010/wordprocessingDrawing" xmlns:wp="http://schemas.openxmlformats.org/drawingml/2006/wordprocessingDrawing" xmlns:w10="urn:schemas-microsoft-com:office:word" xmlns:w="http://schemas.openxmlformats.org/wordprocessingml/2006/main" xmlns:w14="http://schemas.microsoft.com/office/word/2010/wordml" xmlns:w15="http://schemas.microsoft.com/office/word/2012/wordml" xmlns:wpg="http://schemas.microsoft.com/office/word/2010/wordprocessingGroup" xmlns:wpi="http://schemas.microsoft.com/office/word/2010/wordprocessingInk" xmlns:wne="http://schemas.microsoft.com/office/word/2006/wordml" xmlns:wps="http://schemas.microsoft.com/office/word/2010/wordprocessingShape" mc:Ignorable="w14 w15 wp14">
+<w:document xmlns:wpc="http://schemas.microsoft.com/office/word/2010/wordprocessingCanvas" xmlns:cx="http://schemas.microsoft.com/office/drawing/2014/chartex" xmlns:cx1="http://schemas.microsoft.com/office/drawing/2015/9/8/chartex" xmlns:cx2="http://schemas.microsoft.com/office/drawing/2015/10/21/chartex" xmlns:cx3="http://schemas.microsoft.com/office/drawing/2016/5/9/chartex" xmlns:cx4="http://schemas.microsoft.com/office/drawing/2016/5/10/chartex" xmlns:cx5="http://schemas.microsoft.com/office/drawing/2016/5/11/chartex" xmlns:cx6="http://schemas.microsoft.com/office/drawing/2016/5/12/chartex" xmlns:cx7="http://schemas.microsoft.com/office/drawing/2016/5/13/chartex" xmlns:cx8="http://schemas.microsoft.com/office/drawing/2016/5/14/chartex" xmlns:mc="http://schemas.openxmlformats.org/markup-compatibility/2006" xmlns:aink="http://schemas.microsoft.com/office/drawing/2016/ink" xmlns:am3d="http://schemas.microsoft.com/office/drawing/2017/model3d" xmlns:o="urn:schemas-microsoft-com:office:office" xmlns:r="http://schemas.openxmlformats.org/officeDocument/2006/relationships" xmlns:m="http://schemas.openxmlformats.org/officeDocument/2006/math" xmlns:v="urn:schemas-microsoft-com:vml" xmlns:wp14="http://schemas.microsoft.com/office/word/2010/wordprocessingDrawing" xmlns:wp="http://schemas.openxmlformats.org/drawingml/2006/wordprocessingDrawing" xmlns:w10="urn:schemas-microsoft-com:office:word" xmlns:w="http://schemas.openxmlformats.org/wordprocessingml/2006/main" xmlns:w14="http://schemas.microsoft.com/office/word/2010/wordml" xmlns:w15="http://schemas.microsoft.com/office/word/2012/wordml" xmlns:w16cid="http://schemas.microsoft.com/office/word/2016/wordml/cid" xmlns:w16se="http://schemas.microsoft.com/office/word/2015/wordml/symex" xmlns:wpg="http://schemas.microsoft.com/office/word/2010/wordprocessingGroup" xmlns:wpi="http://schemas.microsoft.com/office/word/2010/wordprocessingInk" xmlns:wne="http://schemas.microsoft.com/office/word/2006/wordml" xmlns:wps="http://schemas.microsoft.com/office/word/2010/wordprocessingShape" mc:Ignorable="w14 w15 w16se w16cid wp14">
   <w:body>
     <w:p>
       <w:pPr>
@@ -14,27 +14,419 @@
         <w:rPr>
           <w:noProof/>
         </w:rPr>
+        <mc:AlternateContent>
+          <mc:Choice Requires="wps">
+            <w:drawing>
+              <wp:anchor distT="0" distB="0" distL="114300" distR="114300" simplePos="0" relativeHeight="251659264" behindDoc="0" locked="0" layoutInCell="1" allowOverlap="1" wp14:anchorId="4A5BC919" wp14:editId="45293A45">
+                <wp:simplePos x="0" y="0"/>
+                <wp:positionH relativeFrom="column">
+                  <wp:posOffset>7128510</wp:posOffset>
+                </wp:positionH>
+                <wp:positionV relativeFrom="paragraph">
+                  <wp:posOffset>1772285</wp:posOffset>
+                </wp:positionV>
+                <wp:extent cx="2135505" cy="1678567"/>
+                <wp:effectExtent l="19050" t="0" r="17145" b="17145"/>
+                <wp:wrapTight wrapText="bothSides">
+                  <wp:wrapPolygon edited="0">
+                    <wp:start x="7129" y="0"/>
+                    <wp:lineTo x="7129" y="3923"/>
+                    <wp:lineTo x="3854" y="5149"/>
+                    <wp:lineTo x="1734" y="6865"/>
+                    <wp:lineTo x="1734" y="7846"/>
+                    <wp:lineTo x="-193" y="10297"/>
+                    <wp:lineTo x="-193" y="11278"/>
+                    <wp:lineTo x="3083" y="15691"/>
+                    <wp:lineTo x="6937" y="19614"/>
+                    <wp:lineTo x="7129" y="21575"/>
+                    <wp:lineTo x="21581" y="21575"/>
+                    <wp:lineTo x="21581" y="0"/>
+                    <wp:lineTo x="7129" y="0"/>
+                  </wp:wrapPolygon>
+                </wp:wrapTight>
+                <wp:docPr id="8" name="Left Arrow Callout 8"/>
+                <wp:cNvGraphicFramePr/>
+                <a:graphic xmlns:a="http://schemas.openxmlformats.org/drawingml/2006/main">
+                  <a:graphicData uri="http://schemas.microsoft.com/office/word/2010/wordprocessingShape">
+                    <wps:wsp>
+                      <wps:cNvSpPr/>
+                      <wps:spPr>
+                        <a:xfrm>
+                          <a:off x="0" y="0"/>
+                          <a:ext cx="2135505" cy="1678567"/>
+                        </a:xfrm>
+                        <a:prstGeom prst="leftArrowCallout">
+                          <a:avLst/>
+                        </a:prstGeom>
+                        <a:solidFill>
+                          <a:schemeClr val="tx2">
+                            <a:lumMod val="75000"/>
+                          </a:schemeClr>
+                        </a:solidFill>
+                        <a:ln>
+                          <a:solidFill>
+                            <a:srgbClr val="002060"/>
+                          </a:solidFill>
+                        </a:ln>
+                      </wps:spPr>
+                      <wps:style>
+                        <a:lnRef idx="2">
+                          <a:schemeClr val="accent3">
+                            <a:shade val="50000"/>
+                          </a:schemeClr>
+                        </a:lnRef>
+                        <a:fillRef idx="1">
+                          <a:schemeClr val="accent3"/>
+                        </a:fillRef>
+                        <a:effectRef idx="0">
+                          <a:schemeClr val="accent3"/>
+                        </a:effectRef>
+                        <a:fontRef idx="minor">
+                          <a:schemeClr val="lt1"/>
+                        </a:fontRef>
+                      </wps:style>
+                      <wps:txbx>
+                        <w:txbxContent>
+                          <w:p>
+                            <w:pPr>
+                              <w:jc w:val="center"/>
+                              <w:rPr>
+                                <w:rFonts w:ascii="Arial" w:hAnsi="Arial" w:cs="Arial"/>
+                              </w:rPr>
+                            </w:pPr>
+                            <w:r>
+                              <w:rPr>
+                                <w:rFonts w:ascii="Arial" w:hAnsi="Arial" w:cs="Arial"/>
+                              </w:rPr>
+                              <w:t>Axes list topics</w:t>
+                            </w:r>
+                          </w:p>
+                          <w:p>
+                            <w:pPr>
+                              <w:jc w:val="center"/>
+                              <w:rPr>
+                                <w:rFonts w:ascii="Arial" w:hAnsi="Arial" w:cs="Arial"/>
+                              </w:rPr>
+                            </w:pPr>
+                            <w:r>
+                              <w:rPr>
+                                <w:rFonts w:ascii="Arial" w:hAnsi="Arial" w:cs="Arial"/>
+                              </w:rPr>
+                              <w:t>(</w:t>
+                            </w:r>
+                            <w:r>
+                              <w:rPr>
+                                <w:rFonts w:ascii="Arial" w:hAnsi="Arial" w:cs="Arial"/>
+                              </w:rPr>
+                              <w:t>by number and the three</w:t>
+                            </w:r>
+                            <w:r>
+                              <w:rPr>
+                                <w:rFonts w:ascii="Arial" w:hAnsi="Arial" w:cs="Arial"/>
+                              </w:rPr>
+                              <w:t xml:space="preserve"> most common words from the topic)</w:t>
+                            </w:r>
+                          </w:p>
+                        </w:txbxContent>
+                      </wps:txbx>
+                      <wps:bodyPr rot="0" spcFirstLastPara="0" vertOverflow="overflow" horzOverflow="overflow" vert="horz" wrap="square" lIns="91440" tIns="45720" rIns="91440" bIns="45720" numCol="1" spcCol="0" rtlCol="0" fromWordArt="0" anchor="ctr" anchorCtr="0" forceAA="0" compatLnSpc="1">
+                        <a:prstTxWarp prst="textNoShape">
+                          <a:avLst/>
+                        </a:prstTxWarp>
+                        <a:noAutofit/>
+                      </wps:bodyPr>
+                    </wps:wsp>
+                  </a:graphicData>
+                </a:graphic>
+                <wp14:sizeRelH relativeFrom="margin">
+                  <wp14:pctWidth>0</wp14:pctWidth>
+                </wp14:sizeRelH>
+                <wp14:sizeRelV relativeFrom="margin">
+                  <wp14:pctHeight>0</wp14:pctHeight>
+                </wp14:sizeRelV>
+              </wp:anchor>
+            </w:drawing>
+          </mc:Choice>
+          <mc:Fallback>
+            <w:pict>
+              <v:shapetype w14:anchorId="4A5BC919" id="_x0000_t77" coordsize="21600,21600" o:spt="77" adj="7200,5400,3600,8100" path="m@0,l@0@3@2@3@2@1,,10800@2@4@2@5@0@5@0,21600,21600,21600,21600,xe">
+                <v:stroke joinstyle="miter"/>
+                <v:formulas>
+                  <v:f eqn="val #0"/>
+                  <v:f eqn="val #1"/>
+                  <v:f eqn="val #2"/>
+                  <v:f eqn="val #3"/>
+                  <v:f eqn="sum 21600 0 #1"/>
+                  <v:f eqn="sum 21600 0 #3"/>
+                  <v:f eqn="sum #0 21600 0"/>
+                  <v:f eqn="prod @6 1 2"/>
+                </v:formulas>
+                <v:path o:connecttype="custom" o:connectlocs="@7,0;0,10800;@7,21600;21600,10800" o:connectangles="270,180,90,0" textboxrect="@0,0,21600,21600"/>
+                <v:handles>
+                  <v:h position="#0,topLeft" xrange="@2,21600"/>
+                  <v:h position="topLeft,#1" yrange="0,@3"/>
+                  <v:h position="#2,#3" xrange="0,@0" yrange="@1,10800"/>
+                </v:handles>
+              </v:shapetype>
+              <v:shape id="Left Arrow Callout 8" o:spid="_x0000_s1026" type="#_x0000_t77" style="position:absolute;margin-left:561.3pt;margin-top:139.55pt;width:168.15pt;height:132.15pt;z-index:251659264;visibility:visible;mso-wrap-style:square;mso-width-percent:0;mso-height-percent:0;mso-wrap-distance-left:9pt;mso-wrap-distance-top:0;mso-wrap-distance-right:9pt;mso-wrap-distance-bottom:0;mso-position-horizontal:absolute;mso-position-horizontal-relative:text;mso-position-vertical:absolute;mso-position-vertical-relative:text;mso-width-percent:0;mso-height-percent:0;mso-width-relative:margin;mso-height-relative:margin;v-text-anchor:middle" o:gfxdata="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" adj="7565,,4245" fillcolor="#323e4f [2415]" strokecolor="#002060" strokeweight="1pt">
+                <v:textbox>
+                  <w:txbxContent>
+                    <w:p>
+                      <w:pPr>
+                        <w:jc w:val="center"/>
+                        <w:rPr>
+                          <w:rFonts w:ascii="Arial" w:hAnsi="Arial" w:cs="Arial"/>
+                        </w:rPr>
+                      </w:pPr>
+                      <w:r>
+                        <w:rPr>
+                          <w:rFonts w:ascii="Arial" w:hAnsi="Arial" w:cs="Arial"/>
+                        </w:rPr>
+                        <w:t>Axes list topics</w:t>
+                      </w:r>
+                    </w:p>
+                    <w:p>
+                      <w:pPr>
+                        <w:jc w:val="center"/>
+                        <w:rPr>
+                          <w:rFonts w:ascii="Arial" w:hAnsi="Arial" w:cs="Arial"/>
+                        </w:rPr>
+                      </w:pPr>
+                      <w:r>
+                        <w:rPr>
+                          <w:rFonts w:ascii="Arial" w:hAnsi="Arial" w:cs="Arial"/>
+                        </w:rPr>
+                        <w:t>(</w:t>
+                      </w:r>
+                      <w:r>
+                        <w:rPr>
+                          <w:rFonts w:ascii="Arial" w:hAnsi="Arial" w:cs="Arial"/>
+                        </w:rPr>
+                        <w:t>by number and the three</w:t>
+                      </w:r>
+                      <w:r>
+                        <w:rPr>
+                          <w:rFonts w:ascii="Arial" w:hAnsi="Arial" w:cs="Arial"/>
+                        </w:rPr>
+                        <w:t xml:space="preserve"> most common words from the topic)</w:t>
+                      </w:r>
+                    </w:p>
+                  </w:txbxContent>
+                </v:textbox>
+                <w10:wrap type="tight"/>
+              </v:shape>
+            </w:pict>
+          </mc:Fallback>
+        </mc:AlternateContent>
+      </w:r>
+      <w:r>
+        <w:rPr>
+          <w:noProof/>
+        </w:rPr>
+        <mc:AlternateContent>
+          <mc:Choice Requires="wps">
+            <w:drawing>
+              <wp:anchor distT="0" distB="0" distL="114300" distR="114300" simplePos="0" relativeHeight="251661312" behindDoc="0" locked="0" layoutInCell="1" allowOverlap="1" wp14:anchorId="03515781" wp14:editId="5F59BC1D">
+                <wp:simplePos x="0" y="0"/>
+                <wp:positionH relativeFrom="column">
+                  <wp:posOffset>381000</wp:posOffset>
+                </wp:positionH>
+                <wp:positionV relativeFrom="paragraph">
+                  <wp:posOffset>3101340</wp:posOffset>
+                </wp:positionV>
+                <wp:extent cx="1831340" cy="1655445"/>
+                <wp:effectExtent l="0" t="0" r="35560" b="20955"/>
+                <wp:wrapThrough wrapText="bothSides">
+                  <wp:wrapPolygon edited="0">
+                    <wp:start x="0" y="0"/>
+                    <wp:lineTo x="0" y="21625"/>
+                    <wp:lineTo x="14605" y="21625"/>
+                    <wp:lineTo x="14829" y="19885"/>
+                    <wp:lineTo x="21795" y="10937"/>
+                    <wp:lineTo x="21795" y="10688"/>
+                    <wp:lineTo x="19773" y="7705"/>
+                    <wp:lineTo x="16852" y="5220"/>
+                    <wp:lineTo x="14605" y="3977"/>
+                    <wp:lineTo x="14605" y="0"/>
+                    <wp:lineTo x="0" y="0"/>
+                  </wp:wrapPolygon>
+                </wp:wrapThrough>
+                <wp:docPr id="10" name="Right Arrow Callout 10"/>
+                <wp:cNvGraphicFramePr/>
+                <a:graphic xmlns:a="http://schemas.openxmlformats.org/drawingml/2006/main">
+                  <a:graphicData uri="http://schemas.microsoft.com/office/word/2010/wordprocessingShape">
+                    <wps:wsp>
+                      <wps:cNvSpPr/>
+                      <wps:spPr>
+                        <a:xfrm>
+                          <a:off x="0" y="0"/>
+                          <a:ext cx="1831340" cy="1655445"/>
+                        </a:xfrm>
+                        <a:prstGeom prst="rightArrowCallout">
+                          <a:avLst>
+                            <a:gd name="adj1" fmla="val 25000"/>
+                            <a:gd name="adj2" fmla="val 24542"/>
+                            <a:gd name="adj3" fmla="val 25000"/>
+                            <a:gd name="adj4" fmla="val 64977"/>
+                          </a:avLst>
+                        </a:prstGeom>
+                        <a:solidFill>
+                          <a:schemeClr val="tx2">
+                            <a:lumMod val="75000"/>
+                          </a:schemeClr>
+                        </a:solidFill>
+                        <a:ln>
+                          <a:solidFill>
+                            <a:srgbClr val="002060"/>
+                          </a:solidFill>
+                        </a:ln>
+                      </wps:spPr>
+                      <wps:style>
+                        <a:lnRef idx="2">
+                          <a:schemeClr val="accent1">
+                            <a:shade val="50000"/>
+                          </a:schemeClr>
+                        </a:lnRef>
+                        <a:fillRef idx="1">
+                          <a:schemeClr val="accent1"/>
+                        </a:fillRef>
+                        <a:effectRef idx="0">
+                          <a:schemeClr val="accent1"/>
+                        </a:effectRef>
+                        <a:fontRef idx="minor">
+                          <a:schemeClr val="lt1"/>
+                        </a:fontRef>
+                      </wps:style>
+                      <wps:txbx>
+                        <w:txbxContent>
+                          <w:p>
+                            <w:pPr>
+                              <w:jc w:val="center"/>
+                              <w:rPr>
+                                <w:rFonts w:ascii="Arial" w:hAnsi="Arial" w:cs="Arial"/>
+                              </w:rPr>
+                            </w:pPr>
+                            <w:r>
+                              <w:rPr>
+                                <w:rFonts w:ascii="Arial" w:hAnsi="Arial" w:cs="Arial"/>
+                              </w:rPr>
+                              <w:t>Hovering</w:t>
+                            </w:r>
+                            <w:r>
+                              <w:rPr>
+                                <w:rFonts w:ascii="Arial" w:hAnsi="Arial" w:cs="Arial"/>
+                              </w:rPr>
+                              <w:t xml:space="preserve"> </w:t>
+                            </w:r>
+                            <w:r>
+                              <w:rPr>
+                                <w:rFonts w:ascii="Arial" w:hAnsi="Arial" w:cs="Arial"/>
+                              </w:rPr>
+                              <w:t>shows the two topics which the circle represents</w:t>
+                            </w:r>
+                          </w:p>
+                        </w:txbxContent>
+                      </wps:txbx>
+                      <wps:bodyPr rot="0" spcFirstLastPara="0" vertOverflow="overflow" horzOverflow="overflow" vert="horz" wrap="square" lIns="91440" tIns="45720" rIns="91440" bIns="45720" numCol="1" spcCol="0" rtlCol="0" fromWordArt="0" anchor="ctr" anchorCtr="0" forceAA="0" compatLnSpc="1">
+                        <a:prstTxWarp prst="textNoShape">
+                          <a:avLst/>
+                        </a:prstTxWarp>
+                        <a:noAutofit/>
+                      </wps:bodyPr>
+                    </wps:wsp>
+                  </a:graphicData>
+                </a:graphic>
+                <wp14:sizeRelH relativeFrom="margin">
+                  <wp14:pctWidth>0</wp14:pctWidth>
+                </wp14:sizeRelH>
+                <wp14:sizeRelV relativeFrom="margin">
+                  <wp14:pctHeight>0</wp14:pctHeight>
+                </wp14:sizeRelV>
+              </wp:anchor>
+            </w:drawing>
+          </mc:Choice>
+          <mc:Fallback>
+            <w:pict>
+              <v:shapetype w14:anchorId="03515781" id="_x0000_t78" coordsize="21600,21600" o:spt="78" adj="14400,5400,18000,8100" path="m,l,21600@0,21600@0@5@2@5@2@4,21600,10800@2@1@2@3@0@3@0,xe">
+                <v:stroke joinstyle="miter"/>
+                <v:formulas>
+                  <v:f eqn="val #0"/>
+                  <v:f eqn="val #1"/>
+                  <v:f eqn="val #2"/>
+                  <v:f eqn="val #3"/>
+                  <v:f eqn="sum 21600 0 #1"/>
+                  <v:f eqn="sum 21600 0 #3"/>
+                  <v:f eqn="prod #0 1 2"/>
+                </v:formulas>
+                <v:path o:connecttype="custom" o:connectlocs="@6,0;0,10800;@6,21600;21600,10800" o:connectangles="270,180,90,0" textboxrect="0,0,@0,21600"/>
+                <v:handles>
+                  <v:h position="#0,topLeft" xrange="0,@2"/>
+                  <v:h position="bottomRight,#1" yrange="0,@3"/>
+                  <v:h position="#2,#3" xrange="@0,21600" yrange="@1,10800"/>
+                </v:handles>
+              </v:shapetype>
+              <v:shape id="Right Arrow Callout 10" o:spid="_x0000_s1027" type="#_x0000_t78" style="position:absolute;margin-left:30pt;margin-top:244.2pt;width:144.2pt;height:130.35pt;z-index:251661312;visibility:visible;mso-wrap-style:square;mso-width-percent:0;mso-height-percent:0;mso-wrap-distance-left:9pt;mso-wrap-distance-top:0;mso-wrap-distance-right:9pt;mso-wrap-distance-bottom:0;mso-position-horizontal:absolute;mso-position-horizontal-relative:text;mso-position-vertical:absolute;mso-position-vertical-relative:text;mso-width-percent:0;mso-height-percent:0;mso-width-relative:margin;mso-height-relative:margin;v-text-anchor:middle" o:gfxdata="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" adj="14035,5499,16719" fillcolor="#323e4f [2415]" strokecolor="#002060" strokeweight="1pt">
+                <v:textbox>
+                  <w:txbxContent>
+                    <w:p>
+                      <w:pPr>
+                        <w:jc w:val="center"/>
+                        <w:rPr>
+                          <w:rFonts w:ascii="Arial" w:hAnsi="Arial" w:cs="Arial"/>
+                        </w:rPr>
+                      </w:pPr>
+                      <w:r>
+                        <w:rPr>
+                          <w:rFonts w:ascii="Arial" w:hAnsi="Arial" w:cs="Arial"/>
+                        </w:rPr>
+                        <w:t>Hovering</w:t>
+                      </w:r>
+                      <w:r>
+                        <w:rPr>
+                          <w:rFonts w:ascii="Arial" w:hAnsi="Arial" w:cs="Arial"/>
+                        </w:rPr>
+                        <w:t xml:space="preserve"> </w:t>
+                      </w:r>
+                      <w:r>
+                        <w:rPr>
+                          <w:rFonts w:ascii="Arial" w:hAnsi="Arial" w:cs="Arial"/>
+                        </w:rPr>
+                        <w:t>shows the two topics which the circle represents</w:t>
+                      </w:r>
+                    </w:p>
+                  </w:txbxContent>
+                </v:textbox>
+                <w10:wrap type="through"/>
+              </v:shape>
+            </w:pict>
+          </mc:Fallback>
+        </mc:AlternateContent>
+      </w:r>
+      <w:r>
+        <w:rPr>
+          <w:noProof/>
+        </w:rPr>
         <w:drawing>
-          <wp:anchor distT="0" distB="0" distL="114300" distR="114300" simplePos="0" relativeHeight="251662336" behindDoc="0" locked="0" layoutInCell="1" allowOverlap="1" wp14:anchorId="76C70D7A" wp14:editId="5E62635B">
+          <wp:anchor distT="0" distB="0" distL="114300" distR="114300" simplePos="0" relativeHeight="251662336" behindDoc="0" locked="0" layoutInCell="1" allowOverlap="1" wp14:anchorId="76C70D7A" wp14:editId="11ED8E00">
             <wp:simplePos x="0" y="0"/>
             <wp:positionH relativeFrom="column">
-              <wp:posOffset>2299970</wp:posOffset>
+              <wp:posOffset>2301240</wp:posOffset>
             </wp:positionH>
             <wp:positionV relativeFrom="paragraph">
-              <wp:posOffset>1258570</wp:posOffset>
+              <wp:posOffset>1633855</wp:posOffset>
             </wp:positionV>
-            <wp:extent cx="4790440" cy="4486910"/>
-            <wp:effectExtent l="0" t="0" r="10160" b="8890"/>
+            <wp:extent cx="4790440" cy="3732530"/>
+            <wp:effectExtent l="0" t="0" r="0" b="1270"/>
             <wp:wrapTight wrapText="bothSides">
               <wp:wrapPolygon edited="0">
                 <wp:start x="0" y="0"/>
-                <wp:lineTo x="0" y="21521"/>
-                <wp:lineTo x="21531" y="21521"/>
-                <wp:lineTo x="21531" y="0"/>
+                <wp:lineTo x="0" y="21497"/>
+                <wp:lineTo x="21474" y="21497"/>
+                <wp:lineTo x="21474" y="0"/>
                 <wp:lineTo x="0" y="0"/>
               </wp:wrapPolygon>
             </wp:wrapTight>
-            <wp:docPr id="1" name="Picture 1" descr="../../../../../../../ab.png"/>
+            <wp:docPr id="1" name="Picture 1"/>
             <wp:cNvGraphicFramePr>
               <a:graphicFrameLocks xmlns:a="http://schemas.openxmlformats.org/drawingml/2006/main" noChangeAspect="1"/>
             </wp:cNvGraphicFramePr>
@@ -47,7 +439,7 @@
                       <a:picLocks noChangeAspect="1" noChangeArrowheads="1"/>
                     </pic:cNvPicPr>
                   </pic:nvPicPr>
-                  <pic:blipFill rotWithShape="1">
+                  <pic:blipFill>
                     <a:blip r:embed="rId5">
                       <a:extLst>
                         <a:ext uri="{28A0092B-C50C-407E-A947-70E740481C1C}">
@@ -55,13 +447,14 @@
                         </a:ext>
                       </a:extLst>
                     </a:blip>
-                    <a:srcRect l="22299" t="26922" r="30350" b="2056"/>
-                    <a:stretch/>
+                    <a:stretch>
+                      <a:fillRect/>
+                    </a:stretch>
                   </pic:blipFill>
                   <pic:spPr bwMode="auto">
                     <a:xfrm>
                       <a:off x="0" y="0"/>
-                      <a:ext cx="4790440" cy="4486910"/>
+                      <a:ext cx="4790440" cy="3732530"/>
                     </a:xfrm>
                     <a:prstGeom prst="rect">
                       <a:avLst/>
@@ -95,32 +488,30 @@
         <mc:AlternateContent>
           <mc:Choice Requires="wps">
             <w:drawing>
-              <wp:anchor distT="0" distB="0" distL="114300" distR="114300" simplePos="0" relativeHeight="251659264" behindDoc="0" locked="0" layoutInCell="1" allowOverlap="1" wp14:anchorId="4A5BC919" wp14:editId="26D48A5C">
+              <wp:anchor distT="0" distB="0" distL="114300" distR="114300" simplePos="0" relativeHeight="251660288" behindDoc="0" locked="0" layoutInCell="1" allowOverlap="1" wp14:anchorId="780F96D3" wp14:editId="2A7AEC92">
                 <wp:simplePos x="0" y="0"/>
                 <wp:positionH relativeFrom="column">
-                  <wp:posOffset>7171690</wp:posOffset>
+                  <wp:posOffset>2529840</wp:posOffset>
                 </wp:positionH>
                 <wp:positionV relativeFrom="paragraph">
-                  <wp:posOffset>2634615</wp:posOffset>
+                  <wp:posOffset>76200</wp:posOffset>
                 </wp:positionV>
-                <wp:extent cx="2135505" cy="1256665"/>
-                <wp:effectExtent l="25400" t="0" r="23495" b="13335"/>
-                <wp:wrapTight wrapText="bothSides">
+                <wp:extent cx="3967480" cy="1061085"/>
+                <wp:effectExtent l="0" t="0" r="13970" b="43815"/>
+                <wp:wrapThrough wrapText="bothSides">
                   <wp:wrapPolygon edited="0">
-                    <wp:start x="6937" y="0"/>
-                    <wp:lineTo x="1285" y="6549"/>
-                    <wp:lineTo x="-257" y="9605"/>
-                    <wp:lineTo x="-257" y="11788"/>
-                    <wp:lineTo x="1028" y="13971"/>
-                    <wp:lineTo x="1028" y="14844"/>
-                    <wp:lineTo x="6166" y="20956"/>
-                    <wp:lineTo x="6937" y="21393"/>
-                    <wp:lineTo x="21581" y="21393"/>
-                    <wp:lineTo x="21581" y="0"/>
-                    <wp:lineTo x="6937" y="0"/>
+                    <wp:start x="0" y="0"/>
+                    <wp:lineTo x="0" y="14736"/>
+                    <wp:lineTo x="9645" y="18614"/>
+                    <wp:lineTo x="10475" y="22104"/>
+                    <wp:lineTo x="11097" y="22104"/>
+                    <wp:lineTo x="11927" y="18614"/>
+                    <wp:lineTo x="21572" y="14736"/>
+                    <wp:lineTo x="21572" y="0"/>
+                    <wp:lineTo x="0" y="0"/>
                   </wp:wrapPolygon>
-                </wp:wrapTight>
-                <wp:docPr id="8" name="Left Arrow Callout 8"/>
+                </wp:wrapThrough>
+                <wp:docPr id="9" name="Down Arrow Callout 9"/>
                 <wp:cNvGraphicFramePr/>
                 <a:graphic xmlns:a="http://schemas.openxmlformats.org/drawingml/2006/main">
                   <a:graphicData uri="http://schemas.microsoft.com/office/word/2010/wordprocessingShape">
@@ -129,191 +520,19 @@
                       <wps:spPr>
                         <a:xfrm>
                           <a:off x="0" y="0"/>
-                          <a:ext cx="2135505" cy="1256665"/>
+                          <a:ext cx="3967480" cy="1061085"/>
                         </a:xfrm>
-                        <a:prstGeom prst="leftArrowCallout">
+                        <a:prstGeom prst="downArrowCallout">
                           <a:avLst/>
                         </a:prstGeom>
                         <a:solidFill>
-                          <a:schemeClr val="accent1">
-                            <a:lumMod val="60000"/>
-                            <a:lumOff val="40000"/>
+                          <a:schemeClr val="tx2">
+                            <a:lumMod val="75000"/>
                           </a:schemeClr>
                         </a:solidFill>
                         <a:ln>
                           <a:solidFill>
-                            <a:schemeClr val="accent1">
-                              <a:lumMod val="60000"/>
-                              <a:lumOff val="40000"/>
-                            </a:schemeClr>
-                          </a:solidFill>
-                        </a:ln>
-                      </wps:spPr>
-                      <wps:style>
-                        <a:lnRef idx="2">
-                          <a:schemeClr val="accent3">
-                            <a:shade val="50000"/>
-                          </a:schemeClr>
-                        </a:lnRef>
-                        <a:fillRef idx="1">
-                          <a:schemeClr val="accent3"/>
-                        </a:fillRef>
-                        <a:effectRef idx="0">
-                          <a:schemeClr val="accent3"/>
-                        </a:effectRef>
-                        <a:fontRef idx="minor">
-                          <a:schemeClr val="lt1"/>
-                        </a:fontRef>
-                      </wps:style>
-                      <wps:txbx>
-                        <w:txbxContent>
-                          <w:p>
-                            <w:pPr>
-                              <w:jc w:val="center"/>
-                            </w:pPr>
-                            <w:r>
-                              <w:t xml:space="preserve">List of generated topics </w:t>
-                            </w:r>
-                          </w:p>
-                          <w:p>
-                            <w:pPr>
-                              <w:jc w:val="center"/>
-                            </w:pPr>
-                            <w:r>
-                              <w:t>(3 most common words from the topic)</w:t>
-                            </w:r>
-                          </w:p>
-                        </w:txbxContent>
-                      </wps:txbx>
-                      <wps:bodyPr rot="0" spcFirstLastPara="0" vertOverflow="overflow" horzOverflow="overflow" vert="horz" wrap="square" lIns="91440" tIns="45720" rIns="91440" bIns="45720" numCol="1" spcCol="0" rtlCol="0" fromWordArt="0" anchor="ctr" anchorCtr="0" forceAA="0" compatLnSpc="1">
-                        <a:prstTxWarp prst="textNoShape">
-                          <a:avLst/>
-                        </a:prstTxWarp>
-                        <a:noAutofit/>
-                      </wps:bodyPr>
-                    </wps:wsp>
-                  </a:graphicData>
-                </a:graphic>
-                <wp14:sizeRelH relativeFrom="margin">
-                  <wp14:pctWidth>0</wp14:pctWidth>
-                </wp14:sizeRelH>
-                <wp14:sizeRelV relativeFrom="margin">
-                  <wp14:pctHeight>0</wp14:pctHeight>
-                </wp14:sizeRelV>
-              </wp:anchor>
-            </w:drawing>
-          </mc:Choice>
-          <mc:Fallback>
-            <w:pict>
-              <v:shapetype w14:anchorId="4A5BC919" id="_x0000_t77" coordsize="21600,21600" o:spt="77" adj="7200,5400,3600,8100" path="m@0,0l@0@3@2@3@2@1,,10800@2@4@2@5@0@5@0,21600,21600,21600,21600,0xe">
-                <v:stroke joinstyle="miter"/>
-                <v:formulas>
-                  <v:f eqn="val #0"/>
-                  <v:f eqn="val #1"/>
-                  <v:f eqn="val #2"/>
-                  <v:f eqn="val #3"/>
-                  <v:f eqn="sum 21600 0 #1"/>
-                  <v:f eqn="sum 21600 0 #3"/>
-                  <v:f eqn="sum #0 21600 0"/>
-                  <v:f eqn="prod @6 1 2"/>
-                </v:formulas>
-                <v:path o:connecttype="custom" o:connectlocs="@7,0;0,10800;@7,21600;21600,10800" o:connectangles="270,180,90,0" textboxrect="@0,0,21600,21600"/>
-                <v:handles>
-                  <v:h position="#0,topLeft" xrange="@2,21600"/>
-                  <v:h position="topLeft,#1" yrange="0,@3"/>
-                  <v:h position="#2,#3" xrange="0,@0" yrange="@1,10800"/>
-                </v:handles>
-              </v:shapetype>
-              <v:shape id="Left Arrow Callout 8" o:spid="_x0000_s1026" type="#_x0000_t77" style="position:absolute;margin-left:564.7pt;margin-top:207.45pt;width:168.15pt;height:98.95pt;z-index:251659264;visibility:visible;mso-wrap-style:square;mso-width-percent:0;mso-height-percent:0;mso-wrap-distance-left:9pt;mso-wrap-distance-top:0;mso-wrap-distance-right:9pt;mso-wrap-distance-bottom:0;mso-position-horizontal:absolute;mso-position-horizontal-relative:text;mso-position-vertical:absolute;mso-position-vertical-relative:text;mso-width-percent:0;mso-height-percent:0;mso-width-relative:margin;mso-height-relative:margin;v-text-anchor:middle" o:gfxdata="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" adj="7565,,3178" fillcolor="#8eaadb [1940]" strokecolor="#8eaadb [1940]" strokeweight="1pt">
-                <v:textbox>
-                  <w:txbxContent>
-                    <w:p>
-                      <w:pPr>
-                        <w:jc w:val="center"/>
-                      </w:pPr>
-                      <w:r>
-                        <w:t xml:space="preserve">List of generated topics </w:t>
-                      </w:r>
-                    </w:p>
-                    <w:p>
-                      <w:pPr>
-                        <w:jc w:val="center"/>
-                      </w:pPr>
-                      <w:r>
-                        <w:t>(3 most common words from the topic)</w:t>
-                      </w:r>
-                    </w:p>
-                  </w:txbxContent>
-                </v:textbox>
-                <w10:wrap type="tight"/>
-              </v:shape>
-            </w:pict>
-          </mc:Fallback>
-        </mc:AlternateContent>
-      </w:r>
-      <w:r>
-        <w:rPr>
-          <w:noProof/>
-        </w:rPr>
-        <mc:AlternateContent>
-          <mc:Choice Requires="wps">
-            <w:drawing>
-              <wp:anchor distT="0" distB="0" distL="114300" distR="114300" simplePos="0" relativeHeight="251661312" behindDoc="0" locked="0" layoutInCell="1" allowOverlap="1" wp14:anchorId="03515781" wp14:editId="7C0B9914">
-                <wp:simplePos x="0" y="0"/>
-                <wp:positionH relativeFrom="column">
-                  <wp:posOffset>243205</wp:posOffset>
-                </wp:positionH>
-                <wp:positionV relativeFrom="paragraph">
-                  <wp:posOffset>2860675</wp:posOffset>
-                </wp:positionV>
-                <wp:extent cx="1831340" cy="1831340"/>
-                <wp:effectExtent l="0" t="0" r="48260" b="22860"/>
-                <wp:wrapThrough wrapText="bothSides">
-                  <wp:wrapPolygon edited="0">
-                    <wp:start x="0" y="0"/>
-                    <wp:lineTo x="0" y="21570"/>
-                    <wp:lineTo x="14680" y="21570"/>
-                    <wp:lineTo x="14979" y="19173"/>
-                    <wp:lineTo x="21870" y="11085"/>
-                    <wp:lineTo x="21870" y="10485"/>
-                    <wp:lineTo x="21270" y="8688"/>
-                    <wp:lineTo x="16178" y="4793"/>
-                    <wp:lineTo x="14680" y="4793"/>
-                    <wp:lineTo x="14680" y="0"/>
-                    <wp:lineTo x="0" y="0"/>
-                  </wp:wrapPolygon>
-                </wp:wrapThrough>
-                <wp:docPr id="10" name="Right Arrow Callout 10"/>
-                <wp:cNvGraphicFramePr/>
-                <a:graphic xmlns:a="http://schemas.openxmlformats.org/drawingml/2006/main">
-                  <a:graphicData uri="http://schemas.microsoft.com/office/word/2010/wordprocessingShape">
-                    <wps:wsp>
-                      <wps:cNvSpPr/>
-                      <wps:spPr>
-                        <a:xfrm>
-                          <a:off x="0" y="0"/>
-                          <a:ext cx="1831340" cy="1831340"/>
-                        </a:xfrm>
-                        <a:prstGeom prst="rightArrowCallout">
-                          <a:avLst>
-                            <a:gd name="adj1" fmla="val 25000"/>
-                            <a:gd name="adj2" fmla="val 24542"/>
-                            <a:gd name="adj3" fmla="val 25000"/>
-                            <a:gd name="adj4" fmla="val 64977"/>
-                          </a:avLst>
-                        </a:prstGeom>
-                        <a:solidFill>
-                          <a:schemeClr val="accent1">
-                            <a:lumMod val="60000"/>
-                            <a:lumOff val="40000"/>
-                          </a:schemeClr>
-                        </a:solidFill>
-                        <a:ln>
-                          <a:solidFill>
-                            <a:schemeClr val="accent1">
-                              <a:lumMod val="60000"/>
-                              <a:lumOff val="40000"/>
-                            </a:schemeClr>
+                            <a:srgbClr val="002060"/>
                           </a:solidFill>
                         </a:ln>
                       </wps:spPr>
@@ -338,12 +557,87 @@
                           <w:p>
                             <w:pPr>
                               <w:jc w:val="center"/>
+                              <w:rPr>
+                                <w:rFonts w:ascii="Arial" w:hAnsi="Arial" w:cs="Arial"/>
+                                <w:lang w:val="en-US"/>
+                              </w:rPr>
                             </w:pPr>
                             <w:r>
-                              <w:t xml:space="preserve">On hover, </w:t>
-                            </w:r>
-                            <w:r>
-                              <w:t>shows the two topics which the circle represents</w:t>
+                              <w:rPr>
+                                <w:rFonts w:ascii="Arial" w:hAnsi="Arial" w:cs="Arial"/>
+                                <w:lang w:val="en-US"/>
+                              </w:rPr>
+                              <w:t>Negative point</w:t>
+                            </w:r>
+                            <w:r>
+                              <w:rPr>
+                                <w:rFonts w:ascii="Arial" w:hAnsi="Arial" w:cs="Arial"/>
+                                <w:lang w:val="en-US"/>
+                              </w:rPr>
+                              <w:t>wise</w:t>
+                            </w:r>
+                            <w:r>
+                              <w:rPr>
+                                <w:rFonts w:ascii="Arial" w:hAnsi="Arial" w:cs="Arial"/>
+                                <w:lang w:val="en-US"/>
+                              </w:rPr>
+                              <w:t xml:space="preserve"> mutual information is </w:t>
+                            </w:r>
+                            <w:r>
+                              <w:rPr>
+                                <w:rFonts w:ascii="Arial" w:hAnsi="Arial" w:cs="Arial"/>
+                                <w:lang w:val="en-US"/>
+                              </w:rPr>
+                              <w:t>dark</w:t>
+                            </w:r>
+                            <w:r>
+                              <w:rPr>
+                                <w:rFonts w:ascii="Arial" w:hAnsi="Arial" w:cs="Arial"/>
+                                <w:lang w:val="en-US"/>
+                              </w:rPr>
+                              <w:t>,</w:t>
+                            </w:r>
+                            <w:r>
+                              <w:rPr>
+                                <w:rFonts w:ascii="Arial" w:hAnsi="Arial" w:cs="Arial"/>
+                                <w:lang w:val="en-US"/>
+                              </w:rPr>
+                              <w:t xml:space="preserve"> while</w:t>
+                            </w:r>
+                            <w:r>
+                              <w:rPr>
+                                <w:rFonts w:ascii="Arial" w:hAnsi="Arial" w:cs="Arial"/>
+                                <w:lang w:val="en-US"/>
+                              </w:rPr>
+                              <w:t xml:space="preserve"> positive is </w:t>
+                            </w:r>
+                            <w:r>
+                              <w:rPr>
+                                <w:rFonts w:ascii="Arial" w:hAnsi="Arial" w:cs="Arial"/>
+                                <w:lang w:val="en-US"/>
+                              </w:rPr>
+                              <w:t>light</w:t>
+                            </w:r>
+                            <w:r>
+                              <w:rPr>
+                                <w:rFonts w:ascii="Arial" w:hAnsi="Arial" w:cs="Arial"/>
+                                <w:lang w:val="en-US"/>
+                              </w:rPr>
+                              <w:t xml:space="preserve">. </w:t>
+                            </w:r>
+                            <w:r>
+                              <w:rPr>
+                                <w:rFonts w:ascii="Arial" w:hAnsi="Arial" w:cs="Arial"/>
+                                <w:lang w:val="en-US"/>
+                              </w:rPr>
+                              <w:t>Larger circles represent larger magnitudes of positive or negative correlation</w:t>
+                            </w:r>
+                            <w:r>
+                              <w:rPr>
+                                <w:rFonts w:ascii="Arial" w:hAnsi="Arial" w:cs="Arial"/>
+                                <w:lang w:val="en-US"/>
+                              </w:rPr>
+                              <w:t>.</w:t>
                             </w:r>
                           </w:p>
                         </w:txbxContent>
@@ -368,176 +662,7 @@
           </mc:Choice>
           <mc:Fallback>
             <w:pict>
-              <v:shapetype w14:anchorId="03515781" id="_x0000_t78" coordsize="21600,21600" o:spt="78" adj="14400,5400,18000,8100" path="m0,0l0,21600@0,21600@0@5@2@5@2@4,21600,10800@2@1@2@3@0@3@0,0xe">
-                <v:stroke joinstyle="miter"/>
-                <v:formulas>
-                  <v:f eqn="val #0"/>
-                  <v:f eqn="val #1"/>
-                  <v:f eqn="val #2"/>
-                  <v:f eqn="val #3"/>
-                  <v:f eqn="sum 21600 0 #1"/>
-                  <v:f eqn="sum 21600 0 #3"/>
-                  <v:f eqn="prod #0 1 2"/>
-                </v:formulas>
-                <v:path o:connecttype="custom" o:connectlocs="@6,0;0,10800;@6,21600;21600,10800" o:connectangles="270,180,90,0" textboxrect="0,0,@0,21600"/>
-                <v:handles>
-                  <v:h position="#0,topLeft" xrange="0,@2"/>
-                  <v:h position="bottomRight,#1" yrange="0,@3"/>
-                  <v:h position="#2,#3" xrange="@0,21600" yrange="@1,10800"/>
-                </v:handles>
-              </v:shapetype>
-              <v:shape id="Right Arrow Callout 10" o:spid="_x0000_s1027" type="#_x0000_t78" style="position:absolute;margin-left:19.15pt;margin-top:225.25pt;width:144.2pt;height:144.2pt;z-index:251661312;visibility:visible;mso-wrap-style:square;mso-width-percent:0;mso-height-percent:0;mso-wrap-distance-left:9pt;mso-wrap-distance-top:0;mso-wrap-distance-right:9pt;mso-wrap-distance-bottom:0;mso-position-horizontal:absolute;mso-position-horizontal-relative:text;mso-position-vertical:absolute;mso-position-vertical-relative:text;mso-width-percent:0;mso-height-percent:0;mso-width-relative:margin;mso-height-relative:margin;v-text-anchor:middle" o:gfxdata="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" adj="14035,5499,16200" fillcolor="#8eaadb [1940]" strokecolor="#8eaadb [1940]" strokeweight="1pt">
-                <v:textbox>
-                  <w:txbxContent>
-                    <w:p>
-                      <w:pPr>
-                        <w:jc w:val="center"/>
-                      </w:pPr>
-                      <w:r>
-                        <w:t xml:space="preserve">On hover, </w:t>
-                      </w:r>
-                      <w:r>
-                        <w:t>shows the two topics which the circle represents</w:t>
-                      </w:r>
-                    </w:p>
-                  </w:txbxContent>
-                </v:textbox>
-                <w10:wrap type="through"/>
-              </v:shape>
-            </w:pict>
-          </mc:Fallback>
-        </mc:AlternateContent>
-      </w:r>
-      <w:r>
-        <w:rPr>
-          <w:noProof/>
-        </w:rPr>
-        <mc:AlternateContent>
-          <mc:Choice Requires="wps">
-            <w:drawing>
-              <wp:anchor distT="0" distB="0" distL="114300" distR="114300" simplePos="0" relativeHeight="251660288" behindDoc="0" locked="0" layoutInCell="1" allowOverlap="1" wp14:anchorId="780F96D3" wp14:editId="3530F741">
-                <wp:simplePos x="0" y="0"/>
-                <wp:positionH relativeFrom="column">
-                  <wp:posOffset>2527300</wp:posOffset>
-                </wp:positionH>
-                <wp:positionV relativeFrom="paragraph">
-                  <wp:posOffset>342265</wp:posOffset>
-                </wp:positionV>
-                <wp:extent cx="3967480" cy="794385"/>
-                <wp:effectExtent l="0" t="0" r="20320" b="43815"/>
-                <wp:wrapThrough wrapText="bothSides">
-                  <wp:wrapPolygon edited="0">
-                    <wp:start x="0" y="0"/>
-                    <wp:lineTo x="0" y="15194"/>
-                    <wp:lineTo x="10371" y="22101"/>
-                    <wp:lineTo x="11201" y="22101"/>
-                    <wp:lineTo x="21572" y="15194"/>
-                    <wp:lineTo x="21572" y="0"/>
-                    <wp:lineTo x="0" y="0"/>
-                  </wp:wrapPolygon>
-                </wp:wrapThrough>
-                <wp:docPr id="9" name="Down Arrow Callout 9"/>
-                <wp:cNvGraphicFramePr/>
-                <a:graphic xmlns:a="http://schemas.openxmlformats.org/drawingml/2006/main">
-                  <a:graphicData uri="http://schemas.microsoft.com/office/word/2010/wordprocessingShape">
-                    <wps:wsp>
-                      <wps:cNvSpPr/>
-                      <wps:spPr>
-                        <a:xfrm>
-                          <a:off x="0" y="0"/>
-                          <a:ext cx="3967480" cy="794385"/>
-                        </a:xfrm>
-                        <a:prstGeom prst="downArrowCallout">
-                          <a:avLst/>
-                        </a:prstGeom>
-                        <a:solidFill>
-                          <a:schemeClr val="accent1">
-                            <a:lumMod val="60000"/>
-                            <a:lumOff val="40000"/>
-                          </a:schemeClr>
-                        </a:solidFill>
-                        <a:ln>
-                          <a:solidFill>
-                            <a:schemeClr val="accent1">
-                              <a:lumMod val="60000"/>
-                              <a:lumOff val="40000"/>
-                            </a:schemeClr>
-                          </a:solidFill>
-                        </a:ln>
-                      </wps:spPr>
-                      <wps:style>
-                        <a:lnRef idx="2">
-                          <a:schemeClr val="accent1">
-                            <a:shade val="50000"/>
-                          </a:schemeClr>
-                        </a:lnRef>
-                        <a:fillRef idx="1">
-                          <a:schemeClr val="accent1"/>
-                        </a:fillRef>
-                        <a:effectRef idx="0">
-                          <a:schemeClr val="accent1"/>
-                        </a:effectRef>
-                        <a:fontRef idx="minor">
-                          <a:schemeClr val="lt1"/>
-                        </a:fontRef>
-                      </wps:style>
-                      <wps:txbx>
-                        <w:txbxContent>
-                          <w:p>
-                            <w:pPr>
-                              <w:jc w:val="center"/>
-                              <w:rPr>
-                                <w:lang w:val="en-US"/>
-                              </w:rPr>
-                            </w:pPr>
-                            <w:r>
-                              <w:rPr>
-                                <w:lang w:val="en-US"/>
-                              </w:rPr>
-                              <w:t>Negative point</w:t>
-                            </w:r>
-                            <w:r>
-                              <w:rPr>
-                                <w:lang w:val="en-US"/>
-                              </w:rPr>
-                              <w:t>wise</w:t>
-                            </w:r>
-                            <w:r>
-                              <w:rPr>
-                                <w:lang w:val="en-US"/>
-                              </w:rPr>
-                              <w:t xml:space="preserve"> mutual information is red, positive is blue. The size </w:t>
-                            </w:r>
-                            <w:r>
-                              <w:rPr>
-                                <w:lang w:val="en-US"/>
-                              </w:rPr>
-                              <w:t>depicts the magnitude of the measurement.</w:t>
-                            </w:r>
-                          </w:p>
-                        </w:txbxContent>
-                      </wps:txbx>
-                      <wps:bodyPr rot="0" spcFirstLastPara="0" vertOverflow="overflow" horzOverflow="overflow" vert="horz" wrap="square" lIns="91440" tIns="45720" rIns="91440" bIns="45720" numCol="1" spcCol="0" rtlCol="0" fromWordArt="0" anchor="ctr" anchorCtr="0" forceAA="0" compatLnSpc="1">
-                        <a:prstTxWarp prst="textNoShape">
-                          <a:avLst/>
-                        </a:prstTxWarp>
-                        <a:noAutofit/>
-                      </wps:bodyPr>
-                    </wps:wsp>
-                  </a:graphicData>
-                </a:graphic>
-                <wp14:sizeRelH relativeFrom="margin">
-                  <wp14:pctWidth>0</wp14:pctWidth>
-                </wp14:sizeRelH>
-                <wp14:sizeRelV relativeFrom="margin">
-                  <wp14:pctHeight>0</wp14:pctHeight>
-                </wp14:sizeRelV>
-              </wp:anchor>
-            </w:drawing>
-          </mc:Choice>
-          <mc:Fallback>
-            <w:pict>
-              <v:shapetype w14:anchorId="780F96D3" id="_x0000_t80" coordsize="21600,21600" o:spt="80" adj="14400,5400,18000,8100" path="m0,0l21600,,21600@0@5@0@5@2@4@2,10800,21600@1@2@3@2@3@0,0@0xe">
+              <v:shapetype w14:anchorId="780F96D3" id="_x0000_t80" coordsize="21600,21600" o:spt="80" adj="14400,5400,18000,8100" path="m,l21600,,21600@0@5@0@5@2@4@2,10800,21600@1@2@3@2@3@0,0@0xe">
                 <v:stroke joinstyle="miter"/>
                 <v:formulas>
                   <v:f eqn="val #0"/>
@@ -555,39 +680,93 @@
                   <v:h position="#3,#2" xrange="@1,10800" yrange="@0,21600"/>
                 </v:handles>
               </v:shapetype>
-              <v:shape id="Down Arrow Callout 9" o:spid="_x0000_s1028" type="#_x0000_t80" style="position:absolute;margin-left:199pt;margin-top:26.95pt;width:312.4pt;height:62.55pt;z-index:251660288;visibility:visible;mso-wrap-style:square;mso-width-percent:0;mso-height-percent:0;mso-wrap-distance-left:9pt;mso-wrap-distance-top:0;mso-wrap-distance-right:9pt;mso-wrap-distance-bottom:0;mso-position-horizontal:absolute;mso-position-horizontal-relative:text;mso-position-vertical:absolute;mso-position-vertical-relative:text;mso-width-percent:0;mso-height-percent:0;mso-width-relative:margin;mso-height-relative:margin;v-text-anchor:middle" o:gfxdata="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" adj="14035,9719,16200,10259" fillcolor="#8eaadb [1940]" strokecolor="#8eaadb [1940]" strokeweight="1pt">
+              <v:shape id="Down Arrow Callout 9" o:spid="_x0000_s1028" type="#_x0000_t80" style="position:absolute;margin-left:199.2pt;margin-top:6pt;width:312.4pt;height:83.55pt;z-index:251660288;visibility:visible;mso-wrap-style:square;mso-width-percent:0;mso-height-percent:0;mso-wrap-distance-left:9pt;mso-wrap-distance-top:0;mso-wrap-distance-right:9pt;mso-wrap-distance-bottom:0;mso-position-horizontal:absolute;mso-position-horizontal-relative:text;mso-position-vertical:absolute;mso-position-vertical-relative:text;mso-width-percent:0;mso-height-percent:0;mso-width-relative:margin;mso-height-relative:margin;v-text-anchor:middle" o:gfxdata="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" adj="14035,9356,16200,10078" fillcolor="#323e4f [2415]" strokecolor="#002060" strokeweight="1pt">
                 <v:textbox>
                   <w:txbxContent>
                     <w:p>
                       <w:pPr>
                         <w:jc w:val="center"/>
                         <w:rPr>
+                          <w:rFonts w:ascii="Arial" w:hAnsi="Arial" w:cs="Arial"/>
                           <w:lang w:val="en-US"/>
                         </w:rPr>
                       </w:pPr>
                       <w:r>
                         <w:rPr>
+                          <w:rFonts w:ascii="Arial" w:hAnsi="Arial" w:cs="Arial"/>
                           <w:lang w:val="en-US"/>
                         </w:rPr>
                         <w:t>Negative point</w:t>
                       </w:r>
                       <w:r>
                         <w:rPr>
+                          <w:rFonts w:ascii="Arial" w:hAnsi="Arial" w:cs="Arial"/>
                           <w:lang w:val="en-US"/>
                         </w:rPr>
                         <w:t>wise</w:t>
                       </w:r>
                       <w:r>
                         <w:rPr>
+                          <w:rFonts w:ascii="Arial" w:hAnsi="Arial" w:cs="Arial"/>
                           <w:lang w:val="en-US"/>
                         </w:rPr>
-                        <w:t xml:space="preserve"> mutual information is red, positive is blue. The size </w:t>
-                      </w:r>
-                      <w:r>
-                        <w:rPr>
+                        <w:t xml:space="preserve"> mutual information is </w:t>
+                      </w:r>
+                      <w:r>
+                        <w:rPr>
+                          <w:rFonts w:ascii="Arial" w:hAnsi="Arial" w:cs="Arial"/>
                           <w:lang w:val="en-US"/>
                         </w:rPr>
-                        <w:t>depicts the magnitude of the measurement.</w:t>
+                        <w:t>dark</w:t>
+                      </w:r>
+                      <w:r>
+                        <w:rPr>
+                          <w:rFonts w:ascii="Arial" w:hAnsi="Arial" w:cs="Arial"/>
+                          <w:lang w:val="en-US"/>
+                        </w:rPr>
+                        <w:t>,</w:t>
+                      </w:r>
+                      <w:r>
+                        <w:rPr>
+                          <w:rFonts w:ascii="Arial" w:hAnsi="Arial" w:cs="Arial"/>
+                          <w:lang w:val="en-US"/>
+                        </w:rPr>
+                        <w:t xml:space="preserve"> while</w:t>
+                      </w:r>
+                      <w:r>
+                        <w:rPr>
+                          <w:rFonts w:ascii="Arial" w:hAnsi="Arial" w:cs="Arial"/>
+                          <w:lang w:val="en-US"/>
+                        </w:rPr>
+                        <w:t xml:space="preserve"> positive is </w:t>
+                      </w:r>
+                      <w:r>
+                        <w:rPr>
+                          <w:rFonts w:ascii="Arial" w:hAnsi="Arial" w:cs="Arial"/>
+                          <w:lang w:val="en-US"/>
+                        </w:rPr>
+                        <w:t>light</w:t>
+                      </w:r>
+                      <w:r>
+                        <w:rPr>
+                          <w:rFonts w:ascii="Arial" w:hAnsi="Arial" w:cs="Arial"/>
+                          <w:lang w:val="en-US"/>
+                        </w:rPr>
+                        <w:t xml:space="preserve">. </w:t>
+                      </w:r>
+                      <w:r>
+                        <w:rPr>
+                          <w:rFonts w:ascii="Arial" w:hAnsi="Arial" w:cs="Arial"/>
+                          <w:lang w:val="en-US"/>
+                        </w:rPr>
+                        <w:t>Larger circles represent larger magnitudes of positive or negative correlation</w:t>
+                      </w:r>
+                      <w:r>
+                        <w:rPr>
+                          <w:rFonts w:ascii="Arial" w:hAnsi="Arial" w:cs="Arial"/>
+                          <w:lang w:val="en-US"/>
+                        </w:rPr>
+                        <w:t>.</w:t>
                       </w:r>
                     </w:p>
                   </w:txbxContent>
@@ -610,7 +789,7 @@
 </file>
 
 <file path=word/styles.xml><?xml version="1.0" encoding="utf-8"?>
-<w:styles xmlns:mc="http://schemas.openxmlformats.org/markup-compatibility/2006" xmlns:r="http://schemas.openxmlformats.org/officeDocument/2006/relationships" xmlns:w="http://schemas.openxmlformats.org/wordprocessingml/2006/main" xmlns:w14="http://schemas.microsoft.com/office/word/2010/wordml" xmlns:w15="http://schemas.microsoft.com/office/word/2012/wordml" mc:Ignorable="w14 w15">
+<w:styles xmlns:mc="http://schemas.openxmlformats.org/markup-compatibility/2006" xmlns:r="http://schemas.openxmlformats.org/officeDocument/2006/relationships" xmlns:w="http://schemas.openxmlformats.org/wordprocessingml/2006/main" xmlns:w14="http://schemas.microsoft.com/office/word/2010/wordml" xmlns:w15="http://schemas.microsoft.com/office/word/2012/wordml" xmlns:w16cid="http://schemas.microsoft.com/office/word/2016/wordml/cid" xmlns:w16se="http://schemas.microsoft.com/office/word/2015/wordml/symex" mc:Ignorable="w14 w15 w16se w16cid">
   <w:docDefaults>
     <w:rPrDefault>
       <w:rPr>
@@ -622,7 +801,7 @@
     </w:rPrDefault>
     <w:pPrDefault/>
   </w:docDefaults>
-  <w:latentStyles w:defLockedState="0" w:defUIPriority="99" w:defSemiHidden="0" w:defUnhideWhenUsed="0" w:defQFormat="0" w:count="382">
+  <w:latentStyles w:defLockedState="0" w:defUIPriority="99" w:defSemiHidden="0" w:defUnhideWhenUsed="0" w:defQFormat="0" w:count="377">
     <w:lsdException w:name="Normal" w:uiPriority="0" w:qFormat="1"/>
     <w:lsdException w:name="heading 1" w:uiPriority="9" w:qFormat="1"/>
     <w:lsdException w:name="heading 2" w:semiHidden="1" w:uiPriority="9" w:unhideWhenUsed="1" w:qFormat="1"/>
@@ -779,15 +958,6 @@
     <w:lsdException w:name="Balloon Text" w:semiHidden="1" w:unhideWhenUsed="1"/>
     <w:lsdException w:name="Table Grid" w:uiPriority="39"/>
     <w:lsdException w:name="Table Theme" w:semiHidden="1" w:unhideWhenUsed="1"/>
-    <w:lsdException w:name="Note Level 1" w:semiHidden="1" w:unhideWhenUsed="1"/>
-    <w:lsdException w:name="Note Level 2" w:semiHidden="1" w:unhideWhenUsed="1"/>
-    <w:lsdException w:name="Note Level 3" w:semiHidden="1" w:unhideWhenUsed="1"/>
-    <w:lsdException w:name="Note Level 4" w:semiHidden="1" w:unhideWhenUsed="1"/>
-    <w:lsdException w:name="Note Level 5" w:semiHidden="1" w:unhideWhenUsed="1"/>
-    <w:lsdException w:name="Note Level 6" w:semiHidden="1" w:unhideWhenUsed="1"/>
-    <w:lsdException w:name="Note Level 7" w:semiHidden="1" w:unhideWhenUsed="1"/>
-    <w:lsdException w:name="Note Level 8" w:semiHidden="1" w:unhideWhenUsed="1"/>
-    <w:lsdException w:name="Note Level 9" w:semiHidden="1" w:unhideWhenUsed="1"/>
     <w:lsdException w:name="Placeholder Text" w:semiHidden="1"/>
     <w:lsdException w:name="No Spacing" w:uiPriority="1" w:qFormat="1"/>
     <w:lsdException w:name="Light Shading" w:uiPriority="60"/>
@@ -1309,7 +1479,7 @@
 </file>
 
 <file path=customXml/itemProps1.xml><?xml version="1.0" encoding="utf-8"?>
-<ds:datastoreItem xmlns:ds="http://schemas.openxmlformats.org/officeDocument/2006/customXml" ds:itemID="{3D93BB43-3756-5D45-AF7C-120344C3890B}">
+<ds:datastoreItem xmlns:ds="http://schemas.openxmlformats.org/officeDocument/2006/customXml" ds:itemID="{7AE5E724-E52A-47F7-97F3-8A4919A087D9}">
   <ds:schemaRefs>
     <ds:schemaRef ds:uri="http://schemas.openxmlformats.org/officeDocument/2006/bibliography"/>
   </ds:schemaRefs>

</xml_diff>